<commit_message>
committing updated report with attachments
</commit_message>
<xml_diff>
--- a/Lab1/Lab1.docx
+++ b/Lab1/Lab1.docx
@@ -4,29 +4,503 @@
   <w:body>
     <w:p>
       <w:pPr>
-        <w:ind w:left="2160" w:firstLine="720"/>
-        <w:rPr>
-          <w:b/>
-        </w:rPr>
-      </w:pPr>
-      <w:r>
-        <w:rPr>
-          <w:b/>
-        </w:rPr>
-        <w:t xml:space="preserve">Lab 1 :  </w:t>
-      </w:r>
-      <w:r>
-        <w:rPr>
-          <w:b/>
-        </w:rPr>
-        <w:tab/>
-      </w:r>
-      <w:r>
-        <w:rPr>
-          <w:b/>
-        </w:rPr>
-        <w:t xml:space="preserve">Report </w:t>
-      </w:r>
+        <w:ind w:left="720" w:firstLine="720"/>
+        <w:jc w:val="both"/>
+        <w:rPr>
+          <w:b/>
+          <w:sz w:val="40"/>
+          <w:szCs w:val="40"/>
+        </w:rPr>
+      </w:pPr>
+      <w:r>
+        <w:rPr>
+          <w:b/>
+          <w:sz w:val="40"/>
+          <w:szCs w:val="40"/>
+        </w:rPr>
+        <w:t>Knowledge Management and Discover</w:t>
+      </w:r>
+    </w:p>
+    <w:p>
+      <w:pPr>
+        <w:ind w:left="2880" w:firstLine="720"/>
+        <w:jc w:val="both"/>
+        <w:rPr>
+          <w:b/>
+        </w:rPr>
+      </w:pPr>
+      <w:r>
+        <w:rPr>
+          <w:b/>
+        </w:rPr>
+        <w:t xml:space="preserve">CS 560 </w:t>
+      </w:r>
+    </w:p>
+    <w:p>
+      <w:pPr>
+        <w:ind w:left="2160" w:firstLine="720"/>
+        <w:jc w:val="both"/>
+        <w:rPr>
+          <w:b/>
+        </w:rPr>
+      </w:pPr>
+    </w:p>
+    <w:p>
+      <w:pPr>
+        <w:ind w:left="2880"/>
+        <w:jc w:val="both"/>
+        <w:rPr>
+          <w:b/>
+          <w:sz w:val="40"/>
+          <w:szCs w:val="40"/>
+        </w:rPr>
+      </w:pPr>
+      <w:r>
+        <w:rPr>
+          <w:b/>
+          <w:sz w:val="40"/>
+          <w:szCs w:val="40"/>
+        </w:rPr>
+        <w:t>Lab I - Report</w:t>
+      </w:r>
+    </w:p>
+    <w:p>
+      <w:pPr>
+        <w:ind w:left="2160" w:firstLine="720"/>
+        <w:rPr>
+          <w:b/>
+        </w:rPr>
+      </w:pPr>
+    </w:p>
+    <w:p>
+      <w:pPr>
+        <w:ind w:left="2160" w:firstLine="720"/>
+        <w:rPr>
+          <w:b/>
+        </w:rPr>
+      </w:pPr>
+    </w:p>
+    <w:p>
+      <w:pPr>
+        <w:ind w:left="2160" w:firstLine="720"/>
+        <w:rPr>
+          <w:b/>
+        </w:rPr>
+      </w:pPr>
+    </w:p>
+    <w:p>
+      <w:pPr>
+        <w:ind w:left="2160" w:firstLine="720"/>
+        <w:rPr>
+          <w:b/>
+        </w:rPr>
+      </w:pPr>
+    </w:p>
+    <w:p>
+      <w:pPr>
+        <w:ind w:left="2160" w:firstLine="720"/>
+        <w:rPr>
+          <w:b/>
+        </w:rPr>
+      </w:pPr>
+    </w:p>
+    <w:p>
+      <w:pPr>
+        <w:ind w:left="2160" w:firstLine="720"/>
+        <w:rPr>
+          <w:b/>
+        </w:rPr>
+      </w:pPr>
+    </w:p>
+    <w:p>
+      <w:pPr>
+        <w:ind w:left="2160" w:firstLine="720"/>
+        <w:rPr>
+          <w:b/>
+        </w:rPr>
+      </w:pPr>
+    </w:p>
+    <w:p>
+      <w:pPr>
+        <w:ind w:left="2160" w:firstLine="720"/>
+        <w:rPr>
+          <w:b/>
+        </w:rPr>
+      </w:pPr>
+    </w:p>
+    <w:p>
+      <w:pPr>
+        <w:ind w:left="2160" w:firstLine="720"/>
+        <w:rPr>
+          <w:b/>
+        </w:rPr>
+      </w:pPr>
+    </w:p>
+    <w:p>
+      <w:pPr>
+        <w:ind w:left="2160" w:firstLine="720"/>
+        <w:rPr>
+          <w:b/>
+        </w:rPr>
+      </w:pPr>
+    </w:p>
+    <w:p>
+      <w:pPr>
+        <w:ind w:left="2160" w:firstLine="720"/>
+        <w:rPr>
+          <w:b/>
+        </w:rPr>
+      </w:pPr>
+    </w:p>
+    <w:p>
+      <w:pPr>
+        <w:ind w:left="2160" w:firstLine="720"/>
+        <w:rPr>
+          <w:b/>
+        </w:rPr>
+      </w:pPr>
+    </w:p>
+    <w:p>
+      <w:pPr>
+        <w:ind w:left="2160" w:firstLine="720"/>
+        <w:rPr>
+          <w:b/>
+        </w:rPr>
+      </w:pPr>
+    </w:p>
+    <w:p>
+      <w:pPr>
+        <w:ind w:left="2160" w:firstLine="720"/>
+        <w:rPr>
+          <w:b/>
+        </w:rPr>
+      </w:pPr>
+    </w:p>
+    <w:p>
+      <w:pPr>
+        <w:ind w:left="2160" w:firstLine="720"/>
+        <w:rPr>
+          <w:b/>
+        </w:rPr>
+      </w:pPr>
+    </w:p>
+    <w:p>
+      <w:pPr>
+        <w:ind w:left="2160" w:firstLine="720"/>
+        <w:rPr>
+          <w:b/>
+        </w:rPr>
+      </w:pPr>
+    </w:p>
+    <w:p>
+      <w:pPr>
+        <w:ind w:left="2160" w:firstLine="720"/>
+        <w:rPr>
+          <w:b/>
+        </w:rPr>
+      </w:pPr>
+    </w:p>
+    <w:p>
+      <w:pPr>
+        <w:ind w:left="2160" w:firstLine="720"/>
+        <w:rPr>
+          <w:b/>
+        </w:rPr>
+      </w:pPr>
+    </w:p>
+    <w:p>
+      <w:pPr>
+        <w:ind w:left="2160" w:firstLine="720"/>
+        <w:rPr>
+          <w:b/>
+        </w:rPr>
+      </w:pPr>
+    </w:p>
+    <w:p>
+      <w:pPr>
+        <w:ind w:left="2160" w:firstLine="720"/>
+        <w:rPr>
+          <w:b/>
+        </w:rPr>
+      </w:pPr>
+    </w:p>
+    <w:p>
+      <w:pPr>
+        <w:ind w:left="2160" w:firstLine="720"/>
+        <w:rPr>
+          <w:b/>
+        </w:rPr>
+      </w:pPr>
+    </w:p>
+    <w:p>
+      <w:pPr>
+        <w:ind w:left="2160" w:firstLine="720"/>
+        <w:rPr>
+          <w:b/>
+        </w:rPr>
+      </w:pPr>
+    </w:p>
+    <w:p>
+      <w:pPr>
+        <w:ind w:left="2160" w:firstLine="720"/>
+        <w:rPr>
+          <w:b/>
+        </w:rPr>
+      </w:pPr>
+    </w:p>
+    <w:p>
+      <w:pPr>
+        <w:ind w:left="2160" w:firstLine="720"/>
+        <w:rPr>
+          <w:b/>
+        </w:rPr>
+      </w:pPr>
+    </w:p>
+    <w:p>
+      <w:pPr>
+        <w:rPr>
+          <w:b/>
+        </w:rPr>
+      </w:pPr>
+      <w:r>
+        <w:rPr>
+          <w:b/>
+        </w:rPr>
+        <w:lastRenderedPageBreak/>
+        <w:t>Problem:</w:t>
+      </w:r>
+    </w:p>
+    <w:p>
+      <w:pPr>
+        <w:pStyle w:val="NormalWeb"/>
+        <w:shd w:val="clear" w:color="auto" w:fill="FFFFFF"/>
+        <w:spacing w:before="0" w:beforeAutospacing="0" w:after="0" w:afterAutospacing="0"/>
+        <w:rPr>
+          <w:rFonts w:ascii="Arial" w:hAnsi="Arial" w:cs="Arial"/>
+          <w:color w:val="444444"/>
+        </w:rPr>
+      </w:pPr>
+      <w:r>
+        <w:rPr>
+          <w:rFonts w:ascii="Arial" w:hAnsi="Arial" w:cs="Arial"/>
+          <w:color w:val="444444"/>
+          <w:sz w:val="20"/>
+          <w:szCs w:val="20"/>
+          <w:bdr w:val="none" w:sz="0" w:space="0" w:color="auto" w:frame="1"/>
+        </w:rPr>
+        <w:t xml:space="preserve">1) Design the Class and ER Diagrams using Visio for the </w:t>
+      </w:r>
+      <w:proofErr w:type="spellStart"/>
+      <w:r>
+        <w:rPr>
+          <w:rFonts w:ascii="Arial" w:hAnsi="Arial" w:cs="Arial"/>
+          <w:color w:val="444444"/>
+          <w:sz w:val="20"/>
+          <w:szCs w:val="20"/>
+          <w:bdr w:val="none" w:sz="0" w:space="0" w:color="auto" w:frame="1"/>
+        </w:rPr>
+        <w:t>InClass</w:t>
+      </w:r>
+      <w:proofErr w:type="spellEnd"/>
+      <w:r>
+        <w:rPr>
+          <w:rFonts w:ascii="Arial" w:hAnsi="Arial" w:cs="Arial"/>
+          <w:color w:val="444444"/>
+          <w:sz w:val="20"/>
+          <w:szCs w:val="20"/>
+          <w:bdr w:val="none" w:sz="0" w:space="0" w:color="auto" w:frame="1"/>
+        </w:rPr>
+        <w:t xml:space="preserve"> Exercise (Jan. 21) (check the attached file)</w:t>
+      </w:r>
+    </w:p>
+    <w:p>
+      <w:pPr>
+        <w:pStyle w:val="NormalWeb"/>
+        <w:shd w:val="clear" w:color="auto" w:fill="FFFFFF"/>
+        <w:spacing w:before="0" w:beforeAutospacing="0" w:after="0" w:afterAutospacing="0"/>
+        <w:rPr>
+          <w:rFonts w:ascii="Arial" w:hAnsi="Arial" w:cs="Arial"/>
+          <w:color w:val="444444"/>
+        </w:rPr>
+      </w:pPr>
+      <w:r>
+        <w:rPr>
+          <w:rFonts w:ascii="Arial" w:hAnsi="Arial" w:cs="Arial"/>
+          <w:color w:val="444444"/>
+          <w:sz w:val="20"/>
+          <w:szCs w:val="20"/>
+          <w:bdr w:val="none" w:sz="0" w:space="0" w:color="auto" w:frame="1"/>
+        </w:rPr>
+        <w:t xml:space="preserve">2) Create a </w:t>
+      </w:r>
+      <w:proofErr w:type="spellStart"/>
+      <w:r>
+        <w:rPr>
+          <w:rFonts w:ascii="Arial" w:hAnsi="Arial" w:cs="Arial"/>
+          <w:color w:val="444444"/>
+          <w:sz w:val="20"/>
+          <w:szCs w:val="20"/>
+          <w:bdr w:val="none" w:sz="0" w:space="0" w:color="auto" w:frame="1"/>
+        </w:rPr>
+        <w:t>GitHub</w:t>
+      </w:r>
+      <w:proofErr w:type="spellEnd"/>
+      <w:r>
+        <w:rPr>
+          <w:rFonts w:ascii="Arial" w:hAnsi="Arial" w:cs="Arial"/>
+          <w:color w:val="444444"/>
+          <w:sz w:val="20"/>
+          <w:szCs w:val="20"/>
+          <w:bdr w:val="none" w:sz="0" w:space="0" w:color="auto" w:frame="1"/>
+        </w:rPr>
+        <w:t xml:space="preserve"> account and post </w:t>
+      </w:r>
+      <w:proofErr w:type="spellStart"/>
+      <w:r>
+        <w:rPr>
+          <w:rFonts w:ascii="Arial" w:hAnsi="Arial" w:cs="Arial"/>
+          <w:color w:val="444444"/>
+          <w:sz w:val="20"/>
+          <w:szCs w:val="20"/>
+          <w:bdr w:val="none" w:sz="0" w:space="0" w:color="auto" w:frame="1"/>
+        </w:rPr>
+        <w:t>GitHub</w:t>
+      </w:r>
+      <w:proofErr w:type="spellEnd"/>
+      <w:r>
+        <w:rPr>
+          <w:rFonts w:ascii="Arial" w:hAnsi="Arial" w:cs="Arial"/>
+          <w:color w:val="444444"/>
+          <w:sz w:val="20"/>
+          <w:szCs w:val="20"/>
+          <w:bdr w:val="none" w:sz="0" w:space="0" w:color="auto" w:frame="1"/>
+        </w:rPr>
+        <w:t xml:space="preserve"> ID to the Lab 1 site</w:t>
+      </w:r>
+    </w:p>
+    <w:p>
+      <w:pPr>
+        <w:pStyle w:val="NormalWeb"/>
+        <w:shd w:val="clear" w:color="auto" w:fill="FFFFFF"/>
+        <w:spacing w:before="0" w:beforeAutospacing="0" w:after="0" w:afterAutospacing="0"/>
+        <w:rPr>
+          <w:rFonts w:ascii="Arial" w:hAnsi="Arial" w:cs="Arial"/>
+          <w:color w:val="444444"/>
+        </w:rPr>
+      </w:pPr>
+      <w:r>
+        <w:rPr>
+          <w:rFonts w:ascii="Arial" w:hAnsi="Arial" w:cs="Arial"/>
+          <w:color w:val="444444"/>
+          <w:sz w:val="20"/>
+          <w:szCs w:val="20"/>
+          <w:bdr w:val="none" w:sz="0" w:space="0" w:color="auto" w:frame="1"/>
+        </w:rPr>
+        <w:t xml:space="preserve">3) Create a </w:t>
+      </w:r>
+      <w:proofErr w:type="spellStart"/>
+      <w:r>
+        <w:rPr>
+          <w:rFonts w:ascii="Arial" w:hAnsi="Arial" w:cs="Arial"/>
+          <w:color w:val="444444"/>
+          <w:sz w:val="20"/>
+          <w:szCs w:val="20"/>
+          <w:bdr w:val="none" w:sz="0" w:space="0" w:color="auto" w:frame="1"/>
+        </w:rPr>
+        <w:t>ScrumDo</w:t>
+      </w:r>
+      <w:proofErr w:type="spellEnd"/>
+      <w:r>
+        <w:rPr>
+          <w:rFonts w:ascii="Arial" w:hAnsi="Arial" w:cs="Arial"/>
+          <w:color w:val="444444"/>
+          <w:sz w:val="20"/>
+          <w:szCs w:val="20"/>
+          <w:bdr w:val="none" w:sz="0" w:space="0" w:color="auto" w:frame="1"/>
+        </w:rPr>
+        <w:t xml:space="preserve"> account and define task/plan/delivery for your lab 1 assignment. Also post your </w:t>
+      </w:r>
+      <w:proofErr w:type="spellStart"/>
+      <w:r>
+        <w:rPr>
+          <w:rFonts w:ascii="Arial" w:hAnsi="Arial" w:cs="Arial"/>
+          <w:color w:val="444444"/>
+          <w:sz w:val="20"/>
+          <w:szCs w:val="20"/>
+          <w:bdr w:val="none" w:sz="0" w:space="0" w:color="auto" w:frame="1"/>
+        </w:rPr>
+        <w:t>ScrumDo</w:t>
+      </w:r>
+      <w:proofErr w:type="spellEnd"/>
+      <w:r>
+        <w:rPr>
+          <w:rFonts w:ascii="Arial" w:hAnsi="Arial" w:cs="Arial"/>
+          <w:color w:val="444444"/>
+          <w:sz w:val="20"/>
+          <w:szCs w:val="20"/>
+          <w:bdr w:val="none" w:sz="0" w:space="0" w:color="auto" w:frame="1"/>
+        </w:rPr>
+        <w:t xml:space="preserve"> ID to the Lab 1 site</w:t>
+      </w:r>
+    </w:p>
+    <w:p>
+      <w:pPr>
+        <w:pStyle w:val="NormalWeb"/>
+        <w:shd w:val="clear" w:color="auto" w:fill="FFFFFF"/>
+        <w:spacing w:before="0" w:beforeAutospacing="0" w:after="0" w:afterAutospacing="0"/>
+        <w:rPr>
+          <w:rFonts w:ascii="Arial" w:hAnsi="Arial" w:cs="Arial"/>
+          <w:color w:val="444444"/>
+        </w:rPr>
+      </w:pPr>
+      <w:r>
+        <w:rPr>
+          <w:rFonts w:ascii="Arial" w:hAnsi="Arial" w:cs="Arial"/>
+          <w:color w:val="444444"/>
+          <w:sz w:val="20"/>
+          <w:szCs w:val="20"/>
+          <w:bdr w:val="none" w:sz="0" w:space="0" w:color="auto" w:frame="1"/>
+        </w:rPr>
+        <w:t xml:space="preserve">4) Write  lab 1 report including screenshots of tasks (1, 2, 3) and post this report to your </w:t>
+      </w:r>
+      <w:proofErr w:type="spellStart"/>
+      <w:r>
+        <w:rPr>
+          <w:rFonts w:ascii="Arial" w:hAnsi="Arial" w:cs="Arial"/>
+          <w:color w:val="444444"/>
+          <w:sz w:val="20"/>
+          <w:szCs w:val="20"/>
+          <w:bdr w:val="none" w:sz="0" w:space="0" w:color="auto" w:frame="1"/>
+        </w:rPr>
+        <w:t>github</w:t>
+      </w:r>
+      <w:proofErr w:type="spellEnd"/>
+      <w:r>
+        <w:rPr>
+          <w:rFonts w:ascii="Arial" w:hAnsi="Arial" w:cs="Arial"/>
+          <w:color w:val="444444"/>
+          <w:sz w:val="20"/>
+          <w:szCs w:val="20"/>
+          <w:bdr w:val="none" w:sz="0" w:space="0" w:color="auto" w:frame="1"/>
+        </w:rPr>
+        <w:t xml:space="preserve"> Lab 1 folder and post the lab 1 folder to the Lab 1 site</w:t>
+      </w:r>
+    </w:p>
+    <w:p>
+      <w:pPr>
+        <w:ind w:left="2160" w:firstLine="720"/>
+        <w:rPr>
+          <w:b/>
+        </w:rPr>
+      </w:pPr>
+    </w:p>
+    <w:p>
+      <w:pPr>
+        <w:ind w:left="2160" w:firstLine="720"/>
+        <w:rPr>
+          <w:b/>
+        </w:rPr>
+      </w:pPr>
     </w:p>
     <w:p>
       <w:pPr>
@@ -127,7 +601,7 @@
           <v:shape id="_x0000_i1025" type="#_x0000_t75" style="width:77.25pt;height:50.25pt" o:ole="">
             <v:imagedata r:id="rId4" o:title=""/>
           </v:shape>
-          <o:OLEObject Type="Embed" ProgID="Visio.Drawing.15" ShapeID="_x0000_i1025" DrawAspect="Icon" ObjectID="_1452331375" r:id="rId5"/>
+          <o:OLEObject Type="Embed" ProgID="Visio.Drawing.15" ShapeID="_x0000_i1025" DrawAspect="Icon" ObjectID="_1452344922" r:id="rId5"/>
         </w:object>
       </w:r>
     </w:p>
@@ -141,6 +615,8 @@
       <w:r>
         <w:t xml:space="preserve"> by categorizing the relations into a separate Entity and Roles into another.</w:t>
       </w:r>
+      <w:bookmarkStart w:id="0" w:name="_GoBack"/>
+      <w:bookmarkEnd w:id="0"/>
     </w:p>
     <w:p>
       <w:r>
@@ -196,123 +672,235 @@
     </w:p>
     <w:p>
       <w:r>
-        <w:t xml:space="preserve">Husband and wife classes implement </w:t>
-      </w:r>
-      <w:r>
-        <w:t>Person</w:t>
-      </w:r>
-      <w:r>
-        <w:t xml:space="preserve"> interface, where marriage is a composition </w:t>
-      </w:r>
-      <w:r>
-        <w:t>connector</w:t>
-      </w:r>
-      <w:r>
-        <w:t xml:space="preserve"> between husband and wife. These two classes are extended </w:t>
-      </w:r>
-      <w:r>
-        <w:t>by</w:t>
-      </w:r>
-      <w:r>
-        <w:t xml:space="preserve"> Father and Mother respectively based on “Has child” condition</w:t>
-      </w:r>
-      <w:r>
-        <w:t xml:space="preserve"> an </w:t>
-      </w:r>
-      <w:r>
-        <w:t>association</w:t>
-      </w:r>
+        <w:t xml:space="preserve">Father and Mother are inherited from Person, </w:t>
+      </w:r>
+      <w:r>
+        <w:t>where both are associated as parents. Husband and wife roles have a dependency of marriage between them. Child class has a dependency relation with Father and Mother. Child class cannot exist without Father and Mother</w:t>
+      </w:r>
+      <w:r>
+        <w:t xml:space="preserve"> </w:t>
+      </w:r>
+      <w:proofErr w:type="gramStart"/>
+      <w:r>
+        <w:t>classes</w:t>
+      </w:r>
+      <w:proofErr w:type="gramEnd"/>
       <w:r>
         <w:t>.</w:t>
       </w:r>
       <w:r>
-        <w:t xml:space="preserve"> Child class has a dependency on Father and Mother </w:t>
-      </w:r>
-      <w:r>
-        <w:t>Classes</w:t>
-      </w:r>
-      <w:r>
-        <w:t xml:space="preserve"> and is represented by dependency relationship</w:t>
+        <w:t xml:space="preserve"> (</w:t>
+      </w:r>
+      <w:r>
+        <w:t>Or else o</w:t>
+      </w:r>
+      <w:r>
+        <w:t>nly if child</w:t>
+      </w:r>
+      <w:r>
+        <w:t xml:space="preserve"> </w:t>
+      </w:r>
+      <w:r>
+        <w:t xml:space="preserve">is </w:t>
+      </w:r>
+      <w:r>
+        <w:t>Genetically-modified)</w:t>
       </w:r>
       <w:r>
         <w:t>.</w:t>
       </w:r>
-      <w:r>
-        <w:t xml:space="preserve"> </w:t>
-      </w:r>
-      <w:r>
-        <w:t xml:space="preserve"> </w:t>
-      </w:r>
-    </w:p>
-    <w:p>
-      <w:pPr>
-        <w:rPr>
-          <w:b/>
-        </w:rPr>
-      </w:pPr>
-      <w:r>
-        <w:rPr>
-          <w:b/>
-        </w:rPr>
-        <w:t>2: Git HUB account</w:t>
-      </w:r>
-    </w:p>
-    <w:p>
-      <w:pPr>
-        <w:rPr>
-          <w:b/>
-        </w:rPr>
-      </w:pPr>
-      <w:bookmarkStart w:id="0" w:name="_GoBack"/>
-      <w:bookmarkEnd w:id="0"/>
-    </w:p>
-    <w:p>
-      <w:pPr>
-        <w:rPr>
-          <w:b/>
-        </w:rPr>
-      </w:pPr>
-    </w:p>
-    <w:p>
-      <w:pPr>
-        <w:rPr>
-          <w:b/>
-        </w:rPr>
-      </w:pPr>
-    </w:p>
-    <w:p>
-      <w:pPr>
-        <w:rPr>
-          <w:b/>
-        </w:rPr>
-      </w:pPr>
-      <w:r>
-        <w:rPr>
-          <w:b/>
-        </w:rPr>
-        <w:t>3: ScrumDO account</w:t>
-      </w:r>
-    </w:p>
-    <w:p>
-      <w:pPr>
-        <w:rPr>
-          <w:b/>
-        </w:rPr>
-      </w:pPr>
-    </w:p>
-    <w:p>
-      <w:pPr>
-        <w:rPr>
-          <w:b/>
-        </w:rPr>
-      </w:pPr>
-    </w:p>
-    <w:p>
-      <w:pPr>
-        <w:rPr>
-          <w:b/>
-        </w:rPr>
-      </w:pPr>
+    </w:p>
+    <w:p>
+      <w:r>
+        <w:object w:dxaOrig="1551" w:dyaOrig="1004">
+          <v:shape id="_x0000_i1027" type="#_x0000_t75" style="width:77.25pt;height:50.25pt" o:ole="">
+            <v:imagedata r:id="rId8" o:title=""/>
+          </v:shape>
+          <o:OLEObject Type="Embed" ProgID="Visio.Drawing.15" ShapeID="_x0000_i1027" DrawAspect="Icon" ObjectID="_1452344923" r:id="rId9"/>
+        </w:object>
+      </w:r>
+    </w:p>
+    <w:p>
+      <w:pPr>
+        <w:rPr>
+          <w:b/>
+        </w:rPr>
+      </w:pPr>
+      <w:r>
+        <w:rPr>
+          <w:b/>
+        </w:rPr>
+        <w:t xml:space="preserve">2: </w:t>
+      </w:r>
+      <w:proofErr w:type="spellStart"/>
+      <w:r>
+        <w:rPr>
+          <w:b/>
+        </w:rPr>
+        <w:t>Git</w:t>
+      </w:r>
+      <w:proofErr w:type="spellEnd"/>
+      <w:r>
+        <w:rPr>
+          <w:b/>
+        </w:rPr>
+        <w:t xml:space="preserve"> HUB account</w:t>
+      </w:r>
+    </w:p>
+    <w:p>
+      <w:r>
+        <w:lastRenderedPageBreak/>
+        <w:t>Created a GIT Hub account and shared the necessary files in GITHUB</w:t>
+      </w:r>
+    </w:p>
+    <w:p>
+      <w:r>
+        <w:t>Please find the screenshot below.</w:t>
+      </w:r>
+    </w:p>
+    <w:p>
+      <w:r>
+        <w:rPr>
+          <w:noProof/>
+        </w:rPr>
+        <w:drawing>
+          <wp:inline distT="0" distB="0" distL="0" distR="0" wp14:anchorId="4DE3B4F3" wp14:editId="33A1AAD1">
+            <wp:extent cx="5943600" cy="3380105"/>
+            <wp:effectExtent l="0" t="0" r="0" b="0"/>
+            <wp:docPr id="1" name="Picture 1"/>
+            <wp:cNvGraphicFramePr>
+              <a:graphicFrameLocks xmlns:a="http://schemas.openxmlformats.org/drawingml/2006/main" noChangeAspect="1"/>
+            </wp:cNvGraphicFramePr>
+            <a:graphic xmlns:a="http://schemas.openxmlformats.org/drawingml/2006/main">
+              <a:graphicData uri="http://schemas.openxmlformats.org/drawingml/2006/picture">
+                <pic:pic xmlns:pic="http://schemas.openxmlformats.org/drawingml/2006/picture">
+                  <pic:nvPicPr>
+                    <pic:cNvPr id="1" name=""/>
+                    <pic:cNvPicPr/>
+                  </pic:nvPicPr>
+                  <pic:blipFill>
+                    <a:blip r:embed="rId10"/>
+                    <a:stretch>
+                      <a:fillRect/>
+                    </a:stretch>
+                  </pic:blipFill>
+                  <pic:spPr>
+                    <a:xfrm>
+                      <a:off x="0" y="0"/>
+                      <a:ext cx="5943600" cy="3380105"/>
+                    </a:xfrm>
+                    <a:prstGeom prst="rect">
+                      <a:avLst/>
+                    </a:prstGeom>
+                  </pic:spPr>
+                </pic:pic>
+              </a:graphicData>
+            </a:graphic>
+          </wp:inline>
+        </w:drawing>
+      </w:r>
+    </w:p>
+    <w:p>
+      <w:pPr>
+        <w:rPr>
+          <w:b/>
+        </w:rPr>
+      </w:pPr>
+    </w:p>
+    <w:p>
+      <w:pPr>
+        <w:rPr>
+          <w:b/>
+        </w:rPr>
+      </w:pPr>
+    </w:p>
+    <w:p>
+      <w:pPr>
+        <w:rPr>
+          <w:b/>
+        </w:rPr>
+      </w:pPr>
+      <w:r>
+        <w:rPr>
+          <w:b/>
+        </w:rPr>
+        <w:t xml:space="preserve">3: </w:t>
+      </w:r>
+      <w:proofErr w:type="spellStart"/>
+      <w:r>
+        <w:rPr>
+          <w:b/>
+        </w:rPr>
+        <w:t>ScrumDO</w:t>
+      </w:r>
+      <w:proofErr w:type="spellEnd"/>
+      <w:r>
+        <w:rPr>
+          <w:b/>
+        </w:rPr>
+        <w:t xml:space="preserve"> account</w:t>
+      </w:r>
+    </w:p>
+    <w:p>
+      <w:r>
+        <w:t>Created a scrum DO account and listed the tasks for LAB 1, and completed accordingly.</w:t>
+      </w:r>
+    </w:p>
+    <w:p>
+      <w:pPr>
+        <w:rPr>
+          <w:b/>
+        </w:rPr>
+      </w:pPr>
+      <w:r>
+        <w:t>Please find the screenshot below</w:t>
+      </w:r>
+      <w:r>
+        <w:rPr>
+          <w:noProof/>
+        </w:rPr>
+        <w:drawing>
+          <wp:inline distT="0" distB="0" distL="0" distR="0" wp14:anchorId="40D0E2BA" wp14:editId="2896C52D">
+            <wp:extent cx="5095024" cy="2714625"/>
+            <wp:effectExtent l="0" t="0" r="0" b="0"/>
+            <wp:docPr id="2" name="Picture 2"/>
+            <wp:cNvGraphicFramePr>
+              <a:graphicFrameLocks xmlns:a="http://schemas.openxmlformats.org/drawingml/2006/main" noChangeAspect="1"/>
+            </wp:cNvGraphicFramePr>
+            <a:graphic xmlns:a="http://schemas.openxmlformats.org/drawingml/2006/main">
+              <a:graphicData uri="http://schemas.openxmlformats.org/drawingml/2006/picture">
+                <pic:pic xmlns:pic="http://schemas.openxmlformats.org/drawingml/2006/picture">
+                  <pic:nvPicPr>
+                    <pic:cNvPr id="2" name="ScrumDO.JPG"/>
+                    <pic:cNvPicPr/>
+                  </pic:nvPicPr>
+                  <pic:blipFill>
+                    <a:blip r:embed="rId11" cstate="print">
+                      <a:extLst>
+                        <a:ext uri="{28A0092B-C50C-407E-A947-70E740481C1C}">
+                          <a14:useLocalDpi xmlns:a14="http://schemas.microsoft.com/office/drawing/2010/main" val="0"/>
+                        </a:ext>
+                      </a:extLst>
+                    </a:blip>
+                    <a:stretch>
+                      <a:fillRect/>
+                    </a:stretch>
+                  </pic:blipFill>
+                  <pic:spPr>
+                    <a:xfrm>
+                      <a:off x="0" y="0"/>
+                      <a:ext cx="5104706" cy="2719783"/>
+                    </a:xfrm>
+                    <a:prstGeom prst="rect">
+                      <a:avLst/>
+                    </a:prstGeom>
+                  </pic:spPr>
+                </pic:pic>
+              </a:graphicData>
+            </a:graphic>
+          </wp:inline>
+        </w:drawing>
+      </w:r>
     </w:p>
     <w:sectPr>
       <w:pgSz w:w="12240" w:h="15840"/>
@@ -745,6 +1333,22 @@
     <w:semiHidden/>
     <w:unhideWhenUsed/>
   </w:style>
+  <w:style w:type="paragraph" w:styleId="NormalWeb">
+    <w:name w:val="Normal (Web)"/>
+    <w:basedOn w:val="Normal"/>
+    <w:uiPriority w:val="99"/>
+    <w:semiHidden/>
+    <w:unhideWhenUsed/>
+    <w:rsid w:val="004C43A9"/>
+    <w:pPr>
+      <w:spacing w:before="100" w:beforeAutospacing="1" w:after="100" w:afterAutospacing="1" w:line="240" w:lineRule="auto"/>
+    </w:pPr>
+    <w:rPr>
+      <w:rFonts w:ascii="Times New Roman" w:eastAsia="Times New Roman" w:hAnsi="Times New Roman" w:cs="Times New Roman"/>
+      <w:sz w:val="24"/>
+      <w:szCs w:val="24"/>
+    </w:rPr>
+  </w:style>
 </w:styles>
 </file>
 

</xml_diff>